<commit_message>
assignment 1 klaar maar moet nog testen
</commit_message>
<xml_diff>
--- a/assignments checkjlist.docx
+++ b/assignments checkjlist.docx
@@ -32,6 +32,7 @@
           <w:rFonts w:ascii="CMR10" w:hAnsi="CMR10" w:cs="CMR10"/>
           <w:sz w:val="20"/>
           <w:szCs w:val="20"/>
+          <w:highlight w:val="yellow"/>
           <w:lang w:val="en-US"/>
         </w:rPr>
       </w:pPr>
@@ -40,6 +41,7 @@
           <w:rFonts w:ascii="CMSY10" w:hAnsi="CMSY10" w:cs="CMSY10"/>
           <w:sz w:val="20"/>
           <w:szCs w:val="20"/>
+          <w:highlight w:val="yellow"/>
           <w:lang w:val="en-US"/>
         </w:rPr>
         <w:t xml:space="preserve">_ </w:t>
@@ -49,6 +51,7 @@
           <w:rFonts w:ascii="CMR10" w:hAnsi="CMR10" w:cs="CMR10"/>
           <w:sz w:val="20"/>
           <w:szCs w:val="20"/>
+          <w:highlight w:val="yellow"/>
           <w:lang w:val="en-US"/>
         </w:rPr>
         <w:t>Add, delete, or modify an employee, including the data about his/her</w:t>
@@ -72,6 +75,7 @@
           <w:rFonts w:ascii="CMR10" w:hAnsi="CMR10" w:cs="CMR10"/>
           <w:sz w:val="20"/>
           <w:szCs w:val="20"/>
+          <w:highlight w:val="yellow"/>
           <w:lang w:val="en-US"/>
         </w:rPr>
         <w:t>address, education, and job position.</w:t>
@@ -136,6 +140,7 @@
           <w:rFonts w:ascii="CMR10" w:hAnsi="CMR10" w:cs="CMR10"/>
           <w:sz w:val="20"/>
           <w:szCs w:val="20"/>
+          <w:highlight w:val="yellow"/>
           <w:lang w:val="en-US"/>
         </w:rPr>
         <w:t>Assign an existing employee to a project.</w:t>
@@ -189,7 +194,18 @@
           <w:szCs w:val="20"/>
           <w:lang w:val="en-US"/>
         </w:rPr>
-        <w:t>10% of their budget.</w:t>
+        <w:t>10% of their budge</w:t>
+      </w:r>
+      <w:bookmarkStart w:id="0" w:name="_GoBack"/>
+      <w:bookmarkEnd w:id="0"/>
+      <w:r>
+        <w:rPr>
+          <w:rFonts w:ascii="CMR10" w:hAnsi="CMR10" w:cs="CMR10"/>
+          <w:sz w:val="20"/>
+          <w:szCs w:val="20"/>
+          <w:lang w:val="en-US"/>
+        </w:rPr>
+        <w:t>t.</w:t>
       </w:r>
     </w:p>
     <w:p>
@@ -1513,8 +1529,6 @@
         </w:rPr>
         <w:t xml:space="preserve"> least 3 gates per terminal.</w:t>
       </w:r>
-      <w:bookmarkStart w:id="0" w:name="_GoBack"/>
-      <w:bookmarkEnd w:id="0"/>
     </w:p>
     <w:p>
       <w:pPr>

</xml_diff>